<commit_message>
Subiendo Manual de Usuario
</commit_message>
<xml_diff>
--- a/DocumentoFinal.docx
+++ b/DocumentoFinal.docx
@@ -668,16 +668,7 @@
                 <w:szCs w:val="16"/>
                 <w:lang w:val="es-BO"/>
               </w:rPr>
-              <w:t>B</w:t>
-            </w:r>
-            <w:r>
-              <w:rPr>
-                <w:rFonts w:cs="Arial"/>
-                <w:sz w:val="16"/>
-                <w:szCs w:val="16"/>
-                <w:lang w:val="es-BO"/>
-              </w:rPr>
-              <w:t>arrero/Brañez</w:t>
+              <w:t>Barrero/Brañez</w:t>
             </w:r>
           </w:p>
         </w:tc>
@@ -1541,16 +1532,7 @@
                 <w:szCs w:val="16"/>
                 <w:lang w:val="es-BO"/>
               </w:rPr>
-              <w:t>13</w:t>
-            </w:r>
-            <w:r>
-              <w:rPr>
-                <w:rFonts w:cs="Arial"/>
-                <w:sz w:val="16"/>
-                <w:szCs w:val="16"/>
-                <w:lang w:val="es-BO"/>
-              </w:rPr>
-              <w:t>/09/2018</w:t>
+              <w:t>13/09/2018</w:t>
             </w:r>
           </w:p>
         </w:tc>
@@ -1649,16 +1631,7 @@
                 <w:szCs w:val="16"/>
                 <w:lang w:val="es-BO"/>
               </w:rPr>
-              <w:t>13</w:t>
-            </w:r>
-            <w:r>
-              <w:rPr>
-                <w:rFonts w:cs="Arial"/>
-                <w:sz w:val="16"/>
-                <w:szCs w:val="16"/>
-                <w:lang w:val="es-BO"/>
-              </w:rPr>
-              <w:t>/09/2018</w:t>
+              <w:t>13/09/2018</w:t>
             </w:r>
           </w:p>
         </w:tc>
@@ -1949,16 +1922,7 @@
                 <w:szCs w:val="16"/>
                 <w:lang w:val="es-BO"/>
               </w:rPr>
-              <w:t>14</w:t>
-            </w:r>
-            <w:r>
-              <w:rPr>
-                <w:rFonts w:cs="Arial"/>
-                <w:sz w:val="16"/>
-                <w:szCs w:val="16"/>
-                <w:lang w:val="es-BO"/>
-              </w:rPr>
-              <w:t>/09/2018</w:t>
+              <w:t>14/09/2018</w:t>
             </w:r>
           </w:p>
         </w:tc>
@@ -2057,16 +2021,7 @@
                 <w:szCs w:val="16"/>
                 <w:lang w:val="es-BO"/>
               </w:rPr>
-              <w:t>14</w:t>
-            </w:r>
-            <w:r>
-              <w:rPr>
-                <w:rFonts w:cs="Arial"/>
-                <w:sz w:val="16"/>
-                <w:szCs w:val="16"/>
-                <w:lang w:val="es-BO"/>
-              </w:rPr>
-              <w:t>/09/2018</w:t>
+              <w:t>14/09/2018</w:t>
             </w:r>
           </w:p>
         </w:tc>
@@ -2097,16 +2052,7 @@
                 <w:szCs w:val="16"/>
                 <w:lang w:val="es-BO"/>
               </w:rPr>
-              <w:t>15</w:t>
-            </w:r>
-            <w:r>
-              <w:rPr>
-                <w:rFonts w:cs="Arial"/>
-                <w:sz w:val="16"/>
-                <w:szCs w:val="16"/>
-                <w:lang w:val="es-BO"/>
-              </w:rPr>
-              <w:t>/09/2018</w:t>
+              <w:t>15/09/2018</w:t>
             </w:r>
           </w:p>
         </w:tc>
@@ -2205,16 +2151,7 @@
                 <w:szCs w:val="16"/>
                 <w:lang w:val="es-BO"/>
               </w:rPr>
-              <w:t>1</w:t>
-            </w:r>
-            <w:r>
-              <w:rPr>
-                <w:rFonts w:cs="Arial"/>
-                <w:sz w:val="16"/>
-                <w:szCs w:val="16"/>
-                <w:lang w:val="es-BO"/>
-              </w:rPr>
-              <w:t>5/09/2018</w:t>
+              <w:t>15/09/2018</w:t>
             </w:r>
           </w:p>
         </w:tc>
@@ -5091,8 +5028,6 @@
         </w:rPr>
         <w:fldChar w:fldCharType="end"/>
       </w:r>
-      <w:bookmarkStart w:id="0" w:name="_GoBack"/>
-      <w:bookmarkEnd w:id="0"/>
       <w:r>
         <w:rPr>
           <w:rFonts w:cs="Arial"/>
@@ -5125,8 +5060,8 @@
           <w:lang w:val="es-BO"/>
         </w:rPr>
       </w:pPr>
-      <w:bookmarkStart w:id="1" w:name="_Toc456598586"/>
-      <w:bookmarkStart w:id="2" w:name="_Toc524930006"/>
+      <w:bookmarkStart w:id="0" w:name="_Toc456598586"/>
+      <w:bookmarkStart w:id="1" w:name="_Toc524930006"/>
       <w:r>
         <w:rPr>
           <w:rFonts w:cs="Arial"/>
@@ -5134,8 +5069,8 @@
         </w:rPr>
         <w:t>Introducción</w:t>
       </w:r>
+      <w:bookmarkEnd w:id="0"/>
       <w:bookmarkEnd w:id="1"/>
-      <w:bookmarkEnd w:id="2"/>
     </w:p>
     <w:p>
       <w:pPr>
@@ -5183,7 +5118,7 @@
           <w:lang w:val="es-BO"/>
         </w:rPr>
       </w:pPr>
-      <w:bookmarkStart w:id="3" w:name="_Toc524930007"/>
+      <w:bookmarkStart w:id="2" w:name="_Toc524930007"/>
       <w:r>
         <w:rPr>
           <w:rFonts w:cs="Arial"/>
@@ -5198,63 +5133,63 @@
         </w:rPr>
         <w:t xml:space="preserve"> de Requerimientos</w:t>
       </w:r>
+      <w:bookmarkEnd w:id="2"/>
+    </w:p>
+    <w:p>
+      <w:pPr>
+        <w:ind w:left="720"/>
+        <w:rPr>
+          <w:lang w:val="es-BO"/>
+        </w:rPr>
+      </w:pPr>
+      <w:bookmarkStart w:id="3" w:name="_Toc456598588"/>
+      <w:r>
+        <w:rPr>
+          <w:lang w:val="es-BO"/>
+        </w:rPr>
+        <w:t>El usuario deberá iniciar la base de datos eligiendo una de las 7 opciones posibles (Titular, Oficinas, Alquiler, Inquilino, Detalle, Pago o Expensa), dentro de las cuales tendrán un menú interno independiente en el cual se podrán elegir 4 a 5 diferentes opciones, ya sean ingresar datos, modificarlos, eliminarlos, listarlos, etc.</w:t>
+      </w:r>
+    </w:p>
+    <w:p>
+      <w:pPr>
+        <w:pStyle w:val="Ttulo2"/>
+        <w:rPr>
+          <w:i/>
+          <w:lang w:val="es-BO"/>
+        </w:rPr>
+      </w:pPr>
+      <w:bookmarkStart w:id="4" w:name="_Toc524930008"/>
       <w:bookmarkEnd w:id="3"/>
-    </w:p>
-    <w:p>
-      <w:pPr>
-        <w:ind w:left="720"/>
-        <w:rPr>
-          <w:lang w:val="es-BO"/>
-        </w:rPr>
-      </w:pPr>
-      <w:bookmarkStart w:id="4" w:name="_Toc456598588"/>
-      <w:r>
-        <w:rPr>
-          <w:lang w:val="es-BO"/>
-        </w:rPr>
-        <w:t>El usuario deberá iniciar la base de datos eligiendo una de las 7 opciones posibles (Titular, Oficinas, Alquiler, Inquilino, Detalle, Pago o Expensa), dentro de las cuales tendrán un menú interno independiente en el cual se podrán elegir 4 a 5 diferentes opciones, ya sean ingresar datos, modificarlos, eliminarlos, listarlos, etc.</w:t>
-      </w:r>
-    </w:p>
-    <w:p>
-      <w:pPr>
-        <w:pStyle w:val="Ttulo2"/>
-        <w:rPr>
-          <w:i/>
-          <w:lang w:val="es-BO"/>
-        </w:rPr>
-      </w:pPr>
-      <w:bookmarkStart w:id="5" w:name="_Toc524930008"/>
+      <w:r>
+        <w:rPr>
+          <w:lang w:val="es-BO"/>
+        </w:rPr>
+        <w:t>Requerimiento</w:t>
+      </w:r>
+      <w:r>
+        <w:rPr>
+          <w:lang w:val="es-BO"/>
+        </w:rPr>
+        <w:t>s</w:t>
+      </w:r>
       <w:bookmarkEnd w:id="4"/>
       <w:r>
         <w:rPr>
           <w:lang w:val="es-BO"/>
         </w:rPr>
-        <w:t>Requerimiento</w:t>
-      </w:r>
-      <w:r>
-        <w:rPr>
-          <w:lang w:val="es-BO"/>
-        </w:rPr>
-        <w:t>s</w:t>
-      </w:r>
-      <w:bookmarkEnd w:id="5"/>
-      <w:r>
-        <w:rPr>
-          <w:lang w:val="es-BO"/>
-        </w:rPr>
         <w:t xml:space="preserve"> </w:t>
       </w:r>
-      <w:bookmarkStart w:id="6" w:name="_Toc456598589"/>
+      <w:bookmarkStart w:id="5" w:name="_Toc456598589"/>
     </w:p>
     <w:p>
       <w:pPr>
         <w:pStyle w:val="Ttulo3"/>
       </w:pPr>
-      <w:bookmarkStart w:id="7" w:name="_Toc524930009"/>
+      <w:bookmarkStart w:id="6" w:name="_Toc524930009"/>
       <w:r>
         <w:t>Registrar Titular</w:t>
       </w:r>
-      <w:bookmarkEnd w:id="7"/>
+      <w:bookmarkEnd w:id="6"/>
     </w:p>
     <w:p>
       <w:pPr>
@@ -5286,7 +5221,7 @@
           <w:lang w:val="es-BO"/>
         </w:rPr>
       </w:pPr>
-      <w:bookmarkStart w:id="8" w:name="_Toc524930010"/>
+      <w:bookmarkStart w:id="7" w:name="_Toc524930010"/>
       <w:r>
         <w:rPr>
           <w:lang w:val="es-BO"/>
@@ -5299,7 +5234,7 @@
         </w:rPr>
         <w:t>Oficina</w:t>
       </w:r>
-      <w:bookmarkEnd w:id="8"/>
+      <w:bookmarkEnd w:id="7"/>
       <w:r>
         <w:rPr>
           <w:lang w:val="es-BO"/>
@@ -5331,14 +5266,14 @@
           <w:lang w:val="es-ES"/>
         </w:rPr>
       </w:pPr>
-      <w:bookmarkStart w:id="9" w:name="_Toc524930011"/>
+      <w:bookmarkStart w:id="8" w:name="_Toc524930011"/>
       <w:r>
         <w:rPr>
           <w:lang w:val="es-ES"/>
         </w:rPr>
         <w:t>Registrar Inquilino</w:t>
       </w:r>
-      <w:bookmarkEnd w:id="9"/>
+      <w:bookmarkEnd w:id="8"/>
       <w:r>
         <w:rPr>
           <w:lang w:val="es-ES"/>
@@ -5376,14 +5311,14 @@
           <w:lang w:val="es-ES"/>
         </w:rPr>
       </w:pPr>
-      <w:bookmarkStart w:id="10" w:name="_Toc524930012"/>
+      <w:bookmarkStart w:id="9" w:name="_Toc524930012"/>
       <w:r>
         <w:rPr>
           <w:lang w:val="es-ES"/>
         </w:rPr>
         <w:t>Registrar Expensa</w:t>
       </w:r>
-      <w:bookmarkEnd w:id="10"/>
+      <w:bookmarkEnd w:id="9"/>
     </w:p>
     <w:p>
       <w:pPr>
@@ -5409,14 +5344,14 @@
           <w:lang w:val="es-ES"/>
         </w:rPr>
       </w:pPr>
-      <w:bookmarkStart w:id="11" w:name="_Toc524930013"/>
+      <w:bookmarkStart w:id="10" w:name="_Toc524930013"/>
       <w:r>
         <w:rPr>
           <w:lang w:val="es-ES"/>
         </w:rPr>
         <w:t>Registrar Detalles</w:t>
       </w:r>
-      <w:bookmarkEnd w:id="11"/>
+      <w:bookmarkEnd w:id="10"/>
     </w:p>
     <w:p>
       <w:pPr>
@@ -5442,14 +5377,14 @@
           <w:lang w:val="es-ES"/>
         </w:rPr>
       </w:pPr>
-      <w:bookmarkStart w:id="12" w:name="_Toc524930014"/>
+      <w:bookmarkStart w:id="11" w:name="_Toc524930014"/>
       <w:r>
         <w:rPr>
           <w:lang w:val="es-ES"/>
         </w:rPr>
         <w:t>Registrar Alquiler</w:t>
       </w:r>
-      <w:bookmarkEnd w:id="12"/>
+      <w:bookmarkEnd w:id="11"/>
     </w:p>
     <w:p>
       <w:pPr>
@@ -5475,14 +5410,14 @@
           <w:lang w:val="es-ES"/>
         </w:rPr>
       </w:pPr>
-      <w:bookmarkStart w:id="13" w:name="_Toc524930015"/>
+      <w:bookmarkStart w:id="12" w:name="_Toc524930015"/>
       <w:r>
         <w:rPr>
           <w:lang w:val="es-ES"/>
         </w:rPr>
         <w:t>Registrar Pagos</w:t>
       </w:r>
-      <w:bookmarkEnd w:id="13"/>
+      <w:bookmarkEnd w:id="12"/>
     </w:p>
     <w:p>
       <w:pPr>
@@ -5508,14 +5443,14 @@
           <w:lang w:val="es-ES"/>
         </w:rPr>
       </w:pPr>
-      <w:bookmarkStart w:id="14" w:name="_Toc524930016"/>
+      <w:bookmarkStart w:id="13" w:name="_Toc524930016"/>
       <w:r>
         <w:rPr>
           <w:lang w:val="es-ES"/>
         </w:rPr>
         <w:t>Alquilar Oficina</w:t>
       </w:r>
-      <w:bookmarkEnd w:id="14"/>
+      <w:bookmarkEnd w:id="13"/>
     </w:p>
     <w:p>
       <w:pPr>
@@ -5563,8 +5498,8 @@
           <w:lang w:val="es-BO"/>
         </w:rPr>
       </w:pPr>
-      <w:bookmarkStart w:id="15" w:name="_Toc524930017"/>
-      <w:bookmarkEnd w:id="6"/>
+      <w:bookmarkStart w:id="14" w:name="_Toc524930017"/>
+      <w:bookmarkEnd w:id="5"/>
       <w:r>
         <w:rPr>
           <w:rFonts w:cs="Arial"/>
@@ -5572,7 +5507,7 @@
         </w:rPr>
         <w:t>Objetivo General</w:t>
       </w:r>
-      <w:bookmarkEnd w:id="15"/>
+      <w:bookmarkEnd w:id="14"/>
     </w:p>
     <w:p>
       <w:pPr>
@@ -5604,7 +5539,7 @@
           <w:lang w:val="es-BO"/>
         </w:rPr>
       </w:pPr>
-      <w:bookmarkStart w:id="16" w:name="_Toc524930018"/>
+      <w:bookmarkStart w:id="15" w:name="_Toc524930018"/>
       <w:r>
         <w:rPr>
           <w:rFonts w:cs="Arial"/>
@@ -5612,7 +5547,7 @@
         </w:rPr>
         <w:t>Objetivos Específicos</w:t>
       </w:r>
-      <w:bookmarkEnd w:id="16"/>
+      <w:bookmarkEnd w:id="15"/>
     </w:p>
     <w:p>
       <w:pPr>
@@ -5678,7 +5613,7 @@
           <w:lang w:val="es-BO"/>
         </w:rPr>
       </w:pPr>
-      <w:bookmarkStart w:id="17" w:name="_Toc524930019"/>
+      <w:bookmarkStart w:id="16" w:name="_Toc524930019"/>
       <w:r>
         <w:rPr>
           <w:rFonts w:cs="Arial"/>
@@ -5686,7 +5621,7 @@
         </w:rPr>
         <w:t>Límites y Alcances</w:t>
       </w:r>
-      <w:bookmarkEnd w:id="17"/>
+      <w:bookmarkEnd w:id="16"/>
     </w:p>
     <w:p>
       <w:pPr>
@@ -5743,7 +5678,7 @@
           <w:lang w:val="es-BO"/>
         </w:rPr>
       </w:pPr>
-      <w:bookmarkStart w:id="18" w:name="_Toc524930020"/>
+      <w:bookmarkStart w:id="17" w:name="_Toc524930020"/>
       <w:r>
         <w:rPr>
           <w:rFonts w:cs="Arial"/>
@@ -5751,7 +5686,7 @@
         </w:rPr>
         <w:t>Marco Teórico</w:t>
       </w:r>
-      <w:bookmarkEnd w:id="18"/>
+      <w:bookmarkEnd w:id="17"/>
     </w:p>
     <w:p>
       <w:pPr>
@@ -5824,7 +5759,7 @@
           <w:lang w:val="es-BO"/>
         </w:rPr>
       </w:pPr>
-      <w:bookmarkStart w:id="19" w:name="_Toc524930021"/>
+      <w:bookmarkStart w:id="18" w:name="_Toc524930021"/>
       <w:r>
         <w:rPr>
           <w:rFonts w:cs="Arial"/>
@@ -5833,7 +5768,7 @@
         <w:lastRenderedPageBreak/>
         <w:t>Diagramas de Casos de Uso</w:t>
       </w:r>
-      <w:bookmarkEnd w:id="19"/>
+      <w:bookmarkEnd w:id="18"/>
     </w:p>
     <w:p>
       <w:pPr>
@@ -5906,7 +5841,7 @@
           <w:lang w:val="es-BO"/>
         </w:rPr>
       </w:pPr>
-      <w:bookmarkStart w:id="20" w:name="_Toc524930022"/>
+      <w:bookmarkStart w:id="19" w:name="_Toc524930022"/>
       <w:r>
         <w:rPr>
           <w:lang w:val="es-BO"/>
@@ -5919,43 +5854,43 @@
         </w:rPr>
         <w:t>Registrar Titular</w:t>
       </w:r>
+      <w:bookmarkEnd w:id="19"/>
+    </w:p>
+    <w:p>
+      <w:pPr>
+        <w:ind w:left="720"/>
+        <w:rPr>
+          <w:lang w:val="es-ES"/>
+        </w:rPr>
+      </w:pPr>
+      <w:r>
+        <w:rPr>
+          <w:lang w:val="es-ES"/>
+        </w:rPr>
+        <w:t>Se desea almacenar lo</w:t>
+      </w:r>
+      <w:r>
+        <w:rPr>
+          <w:lang w:val="es-ES"/>
+        </w:rPr>
+        <w:t>s siguientes datos: un código de titular, el cual es único; nombre, apellidos, dirección, NIT, C.I. y teléfono celular.</w:t>
+      </w:r>
+    </w:p>
+    <w:p>
+      <w:pPr>
+        <w:pStyle w:val="Ttulo2"/>
+        <w:rPr>
+          <w:lang w:val="es-ES"/>
+        </w:rPr>
+      </w:pPr>
+      <w:bookmarkStart w:id="20" w:name="_Toc524930023"/>
+      <w:r>
+        <w:rPr>
+          <w:lang w:val="es-ES"/>
+        </w:rPr>
+        <w:t>Caso de Uso Registrar Oficina</w:t>
+      </w:r>
       <w:bookmarkEnd w:id="20"/>
-    </w:p>
-    <w:p>
-      <w:pPr>
-        <w:ind w:left="720"/>
-        <w:rPr>
-          <w:lang w:val="es-ES"/>
-        </w:rPr>
-      </w:pPr>
-      <w:r>
-        <w:rPr>
-          <w:lang w:val="es-ES"/>
-        </w:rPr>
-        <w:t>Se desea almacenar lo</w:t>
-      </w:r>
-      <w:r>
-        <w:rPr>
-          <w:lang w:val="es-ES"/>
-        </w:rPr>
-        <w:t>s siguientes datos: un código de titular, el cual es único; nombre, apellidos, dirección, NIT, C.I. y teléfono celular.</w:t>
-      </w:r>
-    </w:p>
-    <w:p>
-      <w:pPr>
-        <w:pStyle w:val="Ttulo2"/>
-        <w:rPr>
-          <w:lang w:val="es-ES"/>
-        </w:rPr>
-      </w:pPr>
-      <w:bookmarkStart w:id="21" w:name="_Toc524930023"/>
-      <w:r>
-        <w:rPr>
-          <w:lang w:val="es-ES"/>
-        </w:rPr>
-        <w:t>Caso de Uso Registrar Oficina</w:t>
-      </w:r>
-      <w:bookmarkEnd w:id="21"/>
     </w:p>
     <w:p>
       <w:pPr>
@@ -5981,7 +5916,7 @@
           <w:lang w:val="es-ES"/>
         </w:rPr>
       </w:pPr>
-      <w:bookmarkStart w:id="22" w:name="_Toc524930024"/>
+      <w:bookmarkStart w:id="21" w:name="_Toc524930024"/>
       <w:r>
         <w:rPr>
           <w:lang w:val="es-ES"/>
@@ -5989,7 +5924,7 @@
         <w:lastRenderedPageBreak/>
         <w:t>Caso de Uso Registrar Inquilino</w:t>
       </w:r>
-      <w:bookmarkEnd w:id="22"/>
+      <w:bookmarkEnd w:id="21"/>
     </w:p>
     <w:p>
       <w:pPr>
@@ -6021,44 +5956,44 @@
           <w:lang w:val="es-ES"/>
         </w:rPr>
       </w:pPr>
-      <w:bookmarkStart w:id="23" w:name="_Toc524930025"/>
+      <w:bookmarkStart w:id="22" w:name="_Toc524930025"/>
       <w:r>
         <w:rPr>
           <w:lang w:val="es-ES"/>
         </w:rPr>
         <w:t>Caso de Uso Registrar Expensa</w:t>
       </w:r>
+      <w:bookmarkEnd w:id="22"/>
+    </w:p>
+    <w:p>
+      <w:pPr>
+        <w:ind w:firstLine="720"/>
+        <w:rPr>
+          <w:lang w:val="es-ES"/>
+        </w:rPr>
+      </w:pPr>
+      <w:r>
+        <w:rPr>
+          <w:lang w:val="es-ES"/>
+        </w:rPr>
+        <w:t>Se solicita almacenar el costo que implica una oficina: Teléfono, luz y agua</w:t>
+      </w:r>
+    </w:p>
+    <w:p>
+      <w:pPr>
+        <w:pStyle w:val="Ttulo2"/>
+        <w:rPr>
+          <w:lang w:val="es-ES"/>
+        </w:rPr>
+      </w:pPr>
+      <w:bookmarkStart w:id="23" w:name="_Toc524930026"/>
+      <w:r>
+        <w:rPr>
+          <w:lang w:val="es-ES"/>
+        </w:rPr>
+        <w:t>Caso de Uso Registrar Detalle</w:t>
+      </w:r>
       <w:bookmarkEnd w:id="23"/>
-    </w:p>
-    <w:p>
-      <w:pPr>
-        <w:ind w:firstLine="720"/>
-        <w:rPr>
-          <w:lang w:val="es-ES"/>
-        </w:rPr>
-      </w:pPr>
-      <w:r>
-        <w:rPr>
-          <w:lang w:val="es-ES"/>
-        </w:rPr>
-        <w:t>Se solicita almacenar el costo que implica una oficina: Teléfono, luz y agua</w:t>
-      </w:r>
-    </w:p>
-    <w:p>
-      <w:pPr>
-        <w:pStyle w:val="Ttulo2"/>
-        <w:rPr>
-          <w:lang w:val="es-ES"/>
-        </w:rPr>
-      </w:pPr>
-      <w:bookmarkStart w:id="24" w:name="_Toc524930026"/>
-      <w:r>
-        <w:rPr>
-          <w:lang w:val="es-ES"/>
-        </w:rPr>
-        <w:t>Caso de Uso Registrar Detalle</w:t>
-      </w:r>
-      <w:bookmarkEnd w:id="24"/>
     </w:p>
     <w:p>
       <w:pPr>
@@ -6084,14 +6019,14 @@
           <w:lang w:val="es-ES"/>
         </w:rPr>
       </w:pPr>
-      <w:bookmarkStart w:id="25" w:name="_Toc524930027"/>
+      <w:bookmarkStart w:id="24" w:name="_Toc524930027"/>
       <w:r>
         <w:rPr>
           <w:lang w:val="es-ES"/>
         </w:rPr>
         <w:t>Caso de Uso Registrar Alquiler</w:t>
       </w:r>
-      <w:bookmarkEnd w:id="25"/>
+      <w:bookmarkEnd w:id="24"/>
     </w:p>
     <w:p>
       <w:pPr>
@@ -6117,14 +6052,14 @@
           <w:lang w:val="es-ES"/>
         </w:rPr>
       </w:pPr>
-      <w:bookmarkStart w:id="26" w:name="_Toc524930028"/>
+      <w:bookmarkStart w:id="25" w:name="_Toc524930028"/>
       <w:r>
         <w:rPr>
           <w:lang w:val="es-ES"/>
         </w:rPr>
         <w:t>Caso de Uso Registrar Pago</w:t>
       </w:r>
-      <w:bookmarkEnd w:id="26"/>
+      <w:bookmarkEnd w:id="25"/>
     </w:p>
     <w:p>
       <w:pPr>
@@ -6150,14 +6085,14 @@
           <w:lang w:val="es-ES"/>
         </w:rPr>
       </w:pPr>
-      <w:bookmarkStart w:id="27" w:name="_Toc524930029"/>
+      <w:bookmarkStart w:id="26" w:name="_Toc524930029"/>
       <w:r>
         <w:rPr>
           <w:lang w:val="es-ES"/>
         </w:rPr>
         <w:t>Alquiler Oficina</w:t>
       </w:r>
-      <w:bookmarkEnd w:id="27"/>
+      <w:bookmarkEnd w:id="26"/>
     </w:p>
     <w:p>
       <w:pPr>
@@ -6185,7 +6120,7 @@
           <w:lang w:val="es-BO"/>
         </w:rPr>
       </w:pPr>
-      <w:bookmarkStart w:id="28" w:name="_Toc524930030"/>
+      <w:bookmarkStart w:id="27" w:name="_Toc524930030"/>
       <w:r>
         <w:rPr>
           <w:rFonts w:cs="Arial"/>
@@ -6193,7 +6128,7 @@
         </w:rPr>
         <w:t>Modelo de Datos</w:t>
       </w:r>
-      <w:bookmarkEnd w:id="28"/>
+      <w:bookmarkEnd w:id="27"/>
     </w:p>
     <w:p>
       <w:pPr>
@@ -6257,7 +6192,7 @@
           <w:lang w:val="es-BO"/>
         </w:rPr>
       </w:pPr>
-      <w:bookmarkStart w:id="29" w:name="_Toc524930031"/>
+      <w:bookmarkStart w:id="28" w:name="_Toc524930031"/>
       <w:r>
         <w:rPr>
           <w:rFonts w:cs="Arial"/>
@@ -6266,7 +6201,7 @@
         <w:lastRenderedPageBreak/>
         <w:t>Diagrama de Clases</w:t>
       </w:r>
-      <w:bookmarkEnd w:id="29"/>
+      <w:bookmarkEnd w:id="28"/>
     </w:p>
     <w:p>
       <w:pPr>
@@ -6339,21 +6274,21 @@
         <w:rPr>
           <w:lang w:val="es-BO"/>
         </w:rPr>
-        <w:t xml:space="preserve"> el modelo de datos consta de 2 paquetes: entity y view. En el paquete entity se encuentra la entidad con todos sus atributos y también se encuentra la excepción. En el paquete view se encuentra un entidadIO(en este se ingresa el objeto), </w:t>
+        <w:t xml:space="preserve"> el modelo de datos consta de 2 paquetes: entity y view. En el paquete entity se encuentra la entidad con todos sus atributos y también se encuentra la excepción. En el paquete view se encuentra un </w:t>
       </w:r>
       <w:proofErr w:type="gramStart"/>
       <w:r>
         <w:rPr>
           <w:lang w:val="es-BO"/>
         </w:rPr>
-        <w:t>entidadesIO(</w:t>
+        <w:t>entidadIO(</w:t>
       </w:r>
       <w:proofErr w:type="gramEnd"/>
       <w:r>
         <w:rPr>
           <w:lang w:val="es-BO"/>
         </w:rPr>
-        <w:t xml:space="preserve">este </w:t>
+        <w:t xml:space="preserve">en este se ingresa el objeto), entidadesIO(este </w:t>
       </w:r>
       <w:r>
         <w:rPr>
@@ -6596,6 +6531,62 @@
           <w:lang w:val="es-BO"/>
         </w:rPr>
       </w:pPr>
+      <w:bookmarkStart w:id="29" w:name="_GoBack"/>
+      <w:bookmarkEnd w:id="29"/>
+      <w:r>
+        <w:rPr>
+          <w:noProof/>
+        </w:rPr>
+        <w:lastRenderedPageBreak/>
+        <w:drawing>
+          <wp:inline distT="0" distB="0" distL="0" distR="0" wp14:anchorId="09C7E01B" wp14:editId="5CFB45D9">
+            <wp:extent cx="5943600" cy="4420235"/>
+            <wp:effectExtent l="0" t="0" r="0" b="0"/>
+            <wp:docPr id="3" name="Imagen 3"/>
+            <wp:cNvGraphicFramePr>
+              <a:graphicFrameLocks xmlns:a="http://schemas.openxmlformats.org/drawingml/2006/main" noChangeAspect="1"/>
+            </wp:cNvGraphicFramePr>
+            <a:graphic xmlns:a="http://schemas.openxmlformats.org/drawingml/2006/main">
+              <a:graphicData uri="http://schemas.openxmlformats.org/drawingml/2006/picture">
+                <pic:pic xmlns:pic="http://schemas.openxmlformats.org/drawingml/2006/picture">
+                  <pic:nvPicPr>
+                    <pic:cNvPr id="3" name="Paquetes.jpg"/>
+                    <pic:cNvPicPr/>
+                  </pic:nvPicPr>
+                  <pic:blipFill>
+                    <a:blip r:embed="rId14">
+                      <a:extLst>
+                        <a:ext uri="{28A0092B-C50C-407E-A947-70E740481C1C}">
+                          <a14:useLocalDpi xmlns:a14="http://schemas.microsoft.com/office/drawing/2010/main" val="0"/>
+                        </a:ext>
+                      </a:extLst>
+                    </a:blip>
+                    <a:stretch>
+                      <a:fillRect/>
+                    </a:stretch>
+                  </pic:blipFill>
+                  <pic:spPr>
+                    <a:xfrm>
+                      <a:off x="0" y="0"/>
+                      <a:ext cx="5943600" cy="4420235"/>
+                    </a:xfrm>
+                    <a:prstGeom prst="rect">
+                      <a:avLst/>
+                    </a:prstGeom>
+                  </pic:spPr>
+                </pic:pic>
+              </a:graphicData>
+            </a:graphic>
+          </wp:inline>
+        </w:drawing>
+      </w:r>
+    </w:p>
+    <w:p>
+      <w:pPr>
+        <w:rPr>
+          <w:lang w:val="es-BO"/>
+        </w:rPr>
+      </w:pPr>
     </w:p>
     <w:p>
       <w:pPr>
@@ -6782,7 +6773,6 @@
           <w:rFonts w:cs="Arial"/>
           <w:lang w:val="es-BO"/>
         </w:rPr>
-        <w:lastRenderedPageBreak/>
         <w:t>Anexos</w:t>
       </w:r>
       <w:bookmarkEnd w:id="34"/>
@@ -6810,6 +6800,7 @@
           <w:rFonts w:cs="Arial"/>
           <w:lang w:val="es-BO"/>
         </w:rPr>
+        <w:lastRenderedPageBreak/>
         <w:t>Formularios</w:t>
       </w:r>
       <w:bookmarkEnd w:id="35"/>
@@ -6848,10 +6839,10 @@
       </w:pPr>
     </w:p>
     <w:sectPr>
-      <w:headerReference w:type="default" r:id="rId14"/>
-      <w:footerReference w:type="default" r:id="rId15"/>
-      <w:headerReference w:type="first" r:id="rId16"/>
-      <w:footerReference w:type="first" r:id="rId17"/>
+      <w:headerReference w:type="default" r:id="rId15"/>
+      <w:footerReference w:type="default" r:id="rId16"/>
+      <w:headerReference w:type="first" r:id="rId17"/>
+      <w:footerReference w:type="first" r:id="rId18"/>
       <w:pgSz w:w="12240" w:h="15840" w:code="1"/>
       <w:pgMar w:top="1440" w:right="1440" w:bottom="1440" w:left="1440" w:header="720" w:footer="720" w:gutter="0"/>
       <w:cols w:space="720"/>
@@ -7121,7 +7112,7 @@
               <w:rFonts w:cs="Arial"/>
               <w:noProof/>
             </w:rPr>
-            <w:t>11</w:t>
+            <w:t>12</w:t>
           </w:r>
           <w:r>
             <w:rPr>

</xml_diff>

<commit_message>
Últiima modificación Diagrama de Paquetes
</commit_message>
<xml_diff>
--- a/DocumentoFinal.docx
+++ b/DocumentoFinal.docx
@@ -6531,8 +6531,6 @@
           <w:lang w:val="es-BO"/>
         </w:rPr>
       </w:pPr>
-      <w:bookmarkStart w:id="29" w:name="_GoBack"/>
-      <w:bookmarkEnd w:id="29"/>
       <w:r>
         <w:rPr>
           <w:noProof/>
@@ -6587,6 +6585,62 @@
           <w:lang w:val="es-BO"/>
         </w:rPr>
       </w:pPr>
+      <w:bookmarkStart w:id="29" w:name="_GoBack"/>
+      <w:r>
+        <w:rPr>
+          <w:noProof/>
+        </w:rPr>
+        <w:lastRenderedPageBreak/>
+        <w:drawing>
+          <wp:inline distT="0" distB="0" distL="0" distR="0" wp14:anchorId="0BFF1F51" wp14:editId="7201084E">
+            <wp:extent cx="5943600" cy="4356100"/>
+            <wp:effectExtent l="0" t="0" r="0" b="6350"/>
+            <wp:docPr id="8" name="Imagen 8"/>
+            <wp:cNvGraphicFramePr>
+              <a:graphicFrameLocks xmlns:a="http://schemas.openxmlformats.org/drawingml/2006/main" noChangeAspect="1"/>
+            </wp:cNvGraphicFramePr>
+            <a:graphic xmlns:a="http://schemas.openxmlformats.org/drawingml/2006/main">
+              <a:graphicData uri="http://schemas.openxmlformats.org/drawingml/2006/picture">
+                <pic:pic xmlns:pic="http://schemas.openxmlformats.org/drawingml/2006/picture">
+                  <pic:nvPicPr>
+                    <pic:cNvPr id="8" name="Paquetes2.jpg"/>
+                    <pic:cNvPicPr/>
+                  </pic:nvPicPr>
+                  <pic:blipFill>
+                    <a:blip r:embed="rId15">
+                      <a:extLst>
+                        <a:ext uri="{28A0092B-C50C-407E-A947-70E740481C1C}">
+                          <a14:useLocalDpi xmlns:a14="http://schemas.microsoft.com/office/drawing/2010/main" val="0"/>
+                        </a:ext>
+                      </a:extLst>
+                    </a:blip>
+                    <a:stretch>
+                      <a:fillRect/>
+                    </a:stretch>
+                  </pic:blipFill>
+                  <pic:spPr>
+                    <a:xfrm>
+                      <a:off x="0" y="0"/>
+                      <a:ext cx="5943600" cy="4356100"/>
+                    </a:xfrm>
+                    <a:prstGeom prst="rect">
+                      <a:avLst/>
+                    </a:prstGeom>
+                  </pic:spPr>
+                </pic:pic>
+              </a:graphicData>
+            </a:graphic>
+          </wp:inline>
+        </w:drawing>
+      </w:r>
+    </w:p>
+    <w:bookmarkEnd w:id="29"/>
+    <w:p>
+      <w:pPr>
+        <w:rPr>
+          <w:lang w:val="es-BO"/>
+        </w:rPr>
+      </w:pPr>
     </w:p>
     <w:p>
       <w:pPr>
@@ -6839,10 +6893,10 @@
       </w:pPr>
     </w:p>
     <w:sectPr>
-      <w:headerReference w:type="default" r:id="rId15"/>
-      <w:footerReference w:type="default" r:id="rId16"/>
-      <w:headerReference w:type="first" r:id="rId17"/>
-      <w:footerReference w:type="first" r:id="rId18"/>
+      <w:headerReference w:type="default" r:id="rId16"/>
+      <w:footerReference w:type="default" r:id="rId17"/>
+      <w:headerReference w:type="first" r:id="rId18"/>
+      <w:footerReference w:type="first" r:id="rId19"/>
       <w:pgSz w:w="12240" w:h="15840" w:code="1"/>
       <w:pgMar w:top="1440" w:right="1440" w:bottom="1440" w:left="1440" w:header="720" w:footer="720" w:gutter="0"/>
       <w:cols w:space="720"/>
@@ -7055,7 +7109,7 @@
               <w:rFonts w:cs="Arial"/>
               <w:noProof/>
             </w:rPr>
-            <w:t>11</w:t>
+            <w:t>12</w:t>
           </w:r>
           <w:r>
             <w:rPr>
@@ -7112,7 +7166,7 @@
               <w:rFonts w:cs="Arial"/>
               <w:noProof/>
             </w:rPr>
-            <w:t>12</w:t>
+            <w:t>13</w:t>
           </w:r>
           <w:r>
             <w:rPr>

</xml_diff>